<commit_message>
New instructions for citstudent, re-org of folders
</commit_message>
<xml_diff>
--- a/Term Project/CIS195 Term Project.docx
+++ b/Term Project/CIS195 Term Project.docx
@@ -153,7 +153,55 @@
           <w:sz w:val="20"/>
           <w:szCs w:val="20"/>
         </w:rPr>
-        <w:t xml:space="preserve">Each page must have a header that is consistent between pages.  The header should clearly identify the group or service of the site.  For example, if the site has a banner “Declawed”, it should have a smaller tagline reading, “A competition-free space for </w:t>
+        <w:t xml:space="preserve">Each page must have a </w:t>
+      </w:r>
+      <w:r>
+        <w:rPr>
+          <w:rFonts w:ascii="Times" w:eastAsia="Times New Roman" w:hAnsi="Times" w:cs="Times New Roman"/>
+          <w:sz w:val="20"/>
+          <w:szCs w:val="20"/>
+        </w:rPr>
+        <w:t>header</w:t>
+      </w:r>
+      <w:r>
+        <w:rPr>
+          <w:rFonts w:ascii="Times" w:eastAsia="Times New Roman" w:hAnsi="Times" w:cs="Times New Roman"/>
+          <w:sz w:val="20"/>
+          <w:szCs w:val="20"/>
+        </w:rPr>
+        <w:t xml:space="preserve"> that is consistent between pages.  The </w:t>
+      </w:r>
+      <w:r>
+        <w:rPr>
+          <w:rFonts w:ascii="Times" w:eastAsia="Times New Roman" w:hAnsi="Times" w:cs="Times New Roman"/>
+          <w:sz w:val="20"/>
+          <w:szCs w:val="20"/>
+        </w:rPr>
+        <w:t>header</w:t>
+      </w:r>
+      <w:r>
+        <w:rPr>
+          <w:rFonts w:ascii="Times" w:eastAsia="Times New Roman" w:hAnsi="Times" w:cs="Times New Roman"/>
+          <w:sz w:val="20"/>
+          <w:szCs w:val="20"/>
+        </w:rPr>
+        <w:t xml:space="preserve"> should clearly identify the </w:t>
+      </w:r>
+      <w:r>
+        <w:rPr>
+          <w:rFonts w:ascii="Times" w:eastAsia="Times New Roman" w:hAnsi="Times" w:cs="Times New Roman"/>
+          <w:sz w:val="20"/>
+          <w:szCs w:val="20"/>
+        </w:rPr>
+        <w:t xml:space="preserve">purpose </w:t>
+      </w:r>
+      <w:r>
+        <w:rPr>
+          <w:rFonts w:ascii="Times" w:eastAsia="Times New Roman" w:hAnsi="Times" w:cs="Times New Roman"/>
+          <w:sz w:val="20"/>
+          <w:szCs w:val="20"/>
+        </w:rPr>
+        <w:t xml:space="preserve">of the site.  For example, if the site has a banner “Declawed”, it should have a smaller tagline reading, “A competition-free space for </w:t>
       </w:r>
       <w:r>
         <w:rPr>
@@ -191,7 +239,34 @@
           <w:sz w:val="20"/>
           <w:szCs w:val="20"/>
         </w:rPr>
-        <w:t>Each page must have a footer that includes the author’s name and email address, the date the page was last modified, and a link to http://lanecc.edu.  The footers must be consistent between pages.</w:t>
+        <w:t xml:space="preserve">Each page must have a footer that includes the author’s name and email address, the date the page was last modified, and a link to </w:t>
+      </w:r>
+      <w:hyperlink r:id="rId7" w:history="1">
+        <w:r>
+          <w:rPr>
+            <w:rStyle w:val="Hyperlink"/>
+            <w:rFonts w:ascii="Times" w:eastAsia="Times New Roman" w:hAnsi="Times" w:cs="Times New Roman"/>
+            <w:sz w:val="20"/>
+            <w:szCs w:val="20"/>
+          </w:rPr>
+          <w:t>http://lanecc.edu</w:t>
+        </w:r>
+      </w:hyperlink>
+      <w:r>
+        <w:rPr>
+          <w:rFonts w:ascii="Times" w:eastAsia="Times New Roman" w:hAnsi="Times" w:cs="Times New Roman"/>
+          <w:sz w:val="20"/>
+          <w:szCs w:val="20"/>
+        </w:rPr>
+        <w:t xml:space="preserve"> or to another site of your choice</w:t>
+      </w:r>
+      <w:r>
+        <w:rPr>
+          <w:rFonts w:ascii="Times" w:eastAsia="Times New Roman" w:hAnsi="Times" w:cs="Times New Roman"/>
+          <w:sz w:val="20"/>
+          <w:szCs w:val="20"/>
+        </w:rPr>
+        <w:t>.  The footers must be consistent between pages.</w:t>
       </w:r>
     </w:p>
     <w:p>
@@ -213,7 +288,7 @@
           <w:sz w:val="20"/>
           <w:szCs w:val="20"/>
         </w:rPr>
-        <w:t>Each page must have a navigation bar that allows the user to directly go to each page.  The navigation bar must be consistent between pages.  The navigation bar must not appear on printed versions of each page.</w:t>
+        <w:t>Each page must have a navigation bar that allows the user to directly go to each page.  The navigation bar must be consistent between pages.  </w:t>
       </w:r>
     </w:p>
     <w:p>
@@ -257,7 +332,23 @@
           <w:sz w:val="20"/>
           <w:szCs w:val="20"/>
         </w:rPr>
-        <w:t>Each page must have at least one header element.</w:t>
+        <w:t>All pages must use the same CSS file, but pages may have individual style elements that are unique to that page, as long as the overall user experience is consistent between pages.  At least one page has to have a</w:t>
+      </w:r>
+      <w:r>
+        <w:rPr>
+          <w:rFonts w:ascii="Times" w:eastAsia="Times New Roman" w:hAnsi="Times" w:cs="Times New Roman"/>
+          <w:sz w:val="20"/>
+          <w:szCs w:val="20"/>
+        </w:rPr>
+        <w:t>n embedded</w:t>
+      </w:r>
+      <w:r>
+        <w:rPr>
+          <w:rFonts w:ascii="Times" w:eastAsia="Times New Roman" w:hAnsi="Times" w:cs="Times New Roman"/>
+          <w:sz w:val="20"/>
+          <w:szCs w:val="20"/>
+        </w:rPr>
+        <w:t xml:space="preserve"> style in the head element.</w:t>
       </w:r>
     </w:p>
     <w:p>
@@ -279,7 +370,42 @@
           <w:sz w:val="20"/>
           <w:szCs w:val="20"/>
         </w:rPr>
-        <w:t>All pages must use the same CSS file, but pages may have individual style elements that are unique to that page, as long as the overall user experience is consistent between pages.  At least one page has to have a style element in the head element.</w:t>
+        <w:t>The project must include at least 3 figures</w:t>
+      </w:r>
+      <w:r>
+        <w:rPr>
+          <w:rFonts w:ascii="Times" w:eastAsia="Times New Roman" w:hAnsi="Times" w:cs="Times New Roman"/>
+          <w:sz w:val="20"/>
+          <w:szCs w:val="20"/>
+        </w:rPr>
+        <w:t xml:space="preserve"> (see </w:t>
+      </w:r>
+      <w:hyperlink r:id="rId8" w:history="1">
+        <w:r>
+          <w:rPr>
+            <w:rStyle w:val="Hyperlink"/>
+            <w:rFonts w:ascii="Times" w:eastAsia="Times New Roman" w:hAnsi="Times" w:cs="Times New Roman"/>
+            <w:sz w:val="20"/>
+            <w:szCs w:val="20"/>
+          </w:rPr>
+          <w:t>https://developer.mozilla.org/en-US/docs/Web/HTML/Element/figure</w:t>
+        </w:r>
+      </w:hyperlink>
+      <w:r>
+        <w:rPr>
+          <w:rFonts w:ascii="Times" w:eastAsia="Times New Roman" w:hAnsi="Times" w:cs="Times New Roman"/>
+          <w:sz w:val="20"/>
+          <w:szCs w:val="20"/>
+        </w:rPr>
+        <w:t xml:space="preserve">) </w:t>
+      </w:r>
+      <w:r>
+        <w:rPr>
+          <w:rFonts w:ascii="Times" w:eastAsia="Times New Roman" w:hAnsi="Times" w:cs="Times New Roman"/>
+          <w:sz w:val="20"/>
+          <w:szCs w:val="20"/>
+        </w:rPr>
+        <w:t>not contained in the header, footer or navigation bar of the page.  The figures may or may not be on the same page.  </w:t>
       </w:r>
     </w:p>
     <w:p>
@@ -301,7 +427,23 @@
           <w:sz w:val="20"/>
           <w:szCs w:val="20"/>
         </w:rPr>
-        <w:t>The project must include at least 3 figures not contained in the header, footer or navigation bar of the page.  The figures may or may not be on the same page.  </w:t>
+        <w:t>There must be at least one image on the website</w:t>
+      </w:r>
+      <w:r>
+        <w:rPr>
+          <w:rFonts w:ascii="Times" w:eastAsia="Times New Roman" w:hAnsi="Times" w:cs="Times New Roman"/>
+          <w:sz w:val="20"/>
+          <w:szCs w:val="20"/>
+        </w:rPr>
+        <w:t xml:space="preserve"> (in addition to the figures)</w:t>
+      </w:r>
+      <w:r>
+        <w:rPr>
+          <w:rFonts w:ascii="Times" w:eastAsia="Times New Roman" w:hAnsi="Times" w:cs="Times New Roman"/>
+          <w:sz w:val="20"/>
+          <w:szCs w:val="20"/>
+        </w:rPr>
+        <w:t>.  All images must have meaningful alt text for blind users.</w:t>
       </w:r>
     </w:p>
     <w:p>
@@ -323,7 +465,7 @@
           <w:sz w:val="20"/>
           <w:szCs w:val="20"/>
         </w:rPr>
-        <w:t>There must be at least one image on the website.  All images must have meaningful alt text for blind users.</w:t>
+        <w:t>At least one of the pages must contain a table with at least two columns and at least two rows.  The table must contain column headings.</w:t>
       </w:r>
     </w:p>
     <w:p>
@@ -334,28 +476,6 @@
         </w:numPr>
         <w:spacing w:before="100" w:beforeAutospacing="1" w:after="100" w:afterAutospacing="1"/>
         <w:rPr>
-          <w:rFonts w:ascii="Times" w:eastAsia="Times New Roman" w:hAnsi="Times" w:cs="Times New Roman"/>
-          <w:sz w:val="20"/>
-          <w:szCs w:val="20"/>
-        </w:rPr>
-      </w:pPr>
-      <w:r>
-        <w:rPr>
-          <w:rFonts w:ascii="Times" w:eastAsia="Times New Roman" w:hAnsi="Times" w:cs="Times New Roman"/>
-          <w:sz w:val="20"/>
-          <w:szCs w:val="20"/>
-        </w:rPr>
-        <w:t>At least one of the pages must contain a table with at least two columns and at least two rows.  The table must contain column headings.</w:t>
-      </w:r>
-    </w:p>
-    <w:p>
-      <w:pPr>
-        <w:numPr>
-          <w:ilvl w:val="0"/>
-          <w:numId w:val="1"/>
-        </w:numPr>
-        <w:spacing w:before="100" w:beforeAutospacing="1" w:after="100" w:afterAutospacing="1"/>
-        <w:rPr>
           <w:rFonts w:ascii="Times" w:hAnsi="Times" w:cs="Times New Roman"/>
           <w:sz w:val="20"/>
           <w:szCs w:val="20"/>
@@ -419,72 +539,43 @@
           <w:sz w:val="20"/>
           <w:szCs w:val="20"/>
         </w:rPr>
-        <w:t>Focus Group.</w:t>
-      </w:r>
-      <w:r>
-        <w:rPr>
-          <w:rFonts w:ascii="Times" w:hAnsi="Times" w:cs="Times New Roman"/>
-          <w:sz w:val="20"/>
-          <w:szCs w:val="20"/>
-        </w:rPr>
-        <w:t xml:space="preserve">  You must be in class for the project focus group.  The points you receive for the focus groups will be based on your </w:t>
-      </w:r>
-      <w:r>
-        <w:rPr>
-          <w:rFonts w:ascii="Times" w:hAnsi="Times" w:cs="Times New Roman"/>
-          <w:sz w:val="20"/>
-          <w:szCs w:val="20"/>
-        </w:rPr>
-        <w:t>review of</w:t>
-      </w:r>
-      <w:r>
-        <w:rPr>
-          <w:rFonts w:ascii="Times" w:hAnsi="Times" w:cs="Times New Roman"/>
-          <w:sz w:val="20"/>
-          <w:szCs w:val="20"/>
-        </w:rPr>
-        <w:t xml:space="preserve"> other students’ projects.  Each group of students will </w:t>
-      </w:r>
-      <w:r>
-        <w:rPr>
-          <w:rFonts w:ascii="Times" w:hAnsi="Times" w:cs="Times New Roman"/>
-          <w:sz w:val="20"/>
-          <w:szCs w:val="20"/>
-        </w:rPr>
-        <w:t>critique</w:t>
-      </w:r>
-      <w:r>
-        <w:rPr>
-          <w:rFonts w:ascii="Times" w:hAnsi="Times" w:cs="Times New Roman"/>
-          <w:sz w:val="20"/>
-          <w:szCs w:val="20"/>
-        </w:rPr>
-        <w:t xml:space="preserve"> each other's project pages.  The students will write up their </w:t>
-      </w:r>
-      <w:r>
-        <w:rPr>
-          <w:rFonts w:ascii="Times" w:hAnsi="Times" w:cs="Times New Roman"/>
-          <w:sz w:val="20"/>
-          <w:szCs w:val="20"/>
-        </w:rPr>
-        <w:t xml:space="preserve">commendations and </w:t>
-      </w:r>
-      <w:r>
-        <w:rPr>
-          <w:rFonts w:ascii="Times" w:hAnsi="Times" w:cs="Times New Roman"/>
-          <w:sz w:val="20"/>
-          <w:szCs w:val="20"/>
-        </w:rPr>
-        <w:t>concerns and the author's response.  The focus group will be part of your project grade.</w:t>
-      </w:r>
-    </w:p>
-    <w:p>
-      <w:bookmarkStart w:id="0" w:name="_GoBack"/>
-      <w:bookmarkEnd w:id="0"/>
-    </w:p>
+        <w:t>Site Review</w:t>
+      </w:r>
+      <w:r>
+        <w:rPr>
+          <w:rFonts w:ascii="Times" w:hAnsi="Times" w:cs="Times New Roman"/>
+          <w:b/>
+          <w:bCs/>
+          <w:sz w:val="20"/>
+          <w:szCs w:val="20"/>
+        </w:rPr>
+        <w:t>.</w:t>
+      </w:r>
+      <w:r>
+        <w:rPr>
+          <w:rFonts w:ascii="Times" w:hAnsi="Times" w:cs="Times New Roman"/>
+          <w:sz w:val="20"/>
+          <w:szCs w:val="20"/>
+        </w:rPr>
+        <w:t xml:space="preserve">  </w:t>
+      </w:r>
+      <w:r>
+        <w:rPr>
+          <w:rFonts w:ascii="Times" w:hAnsi="Times" w:cs="Times New Roman"/>
+          <w:sz w:val="20"/>
+          <w:szCs w:val="20"/>
+        </w:rPr>
+        <w:t>You will post a beta (draft) version of your web site for your lab partners to review. You should give and get two reviews. See the syllabus for the due date of the review.</w:t>
+      </w:r>
+    </w:p>
+    <w:p/>
     <w:sectPr>
-      <w:headerReference w:type="default" r:id="rId7"/>
-      <w:footerReference w:type="default" r:id="rId8"/>
+      <w:headerReference w:type="even" r:id="rId9"/>
+      <w:headerReference w:type="default" r:id="rId10"/>
+      <w:footerReference w:type="even" r:id="rId11"/>
+      <w:footerReference w:type="default" r:id="rId12"/>
+      <w:headerReference w:type="first" r:id="rId13"/>
+      <w:footerReference w:type="first" r:id="rId14"/>
       <w:pgSz w:w="12240" w:h="15840"/>
       <w:pgMar w:top="1440" w:right="1800" w:bottom="1440" w:left="1800" w:header="720" w:footer="720" w:gutter="0"/>
       <w:cols w:space="720"/>
@@ -518,9 +609,37 @@
     <w:pPr>
       <w:pStyle w:val="Footer"/>
     </w:pPr>
+  </w:p>
+</w:ftr>
+</file>
+
+<file path=word/footer2.xml><?xml version="1.0" encoding="utf-8"?>
+<w:ftr xmlns:wpc="http://schemas.microsoft.com/office/word/2010/wordprocessingCanvas" xmlns:mo="http://schemas.microsoft.com/office/mac/office/2008/main" xmlns:mc="http://schemas.openxmlformats.org/markup-compatibility/2006" xmlns:mv="urn:schemas-microsoft-com:mac:vml" xmlns:o="urn:schemas-microsoft-com:office:office" xmlns:r="http://schemas.openxmlformats.org/officeDocument/2006/relationships" xmlns:m="http://schemas.openxmlformats.org/officeDocument/2006/math" xmlns:v="urn:schemas-microsoft-com:vml" xmlns:wp14="http://schemas.microsoft.com/office/word/2010/wordprocessingDrawing" xmlns:wp="http://schemas.openxmlformats.org/drawingml/2006/wordprocessingDrawing" xmlns:w10="urn:schemas-microsoft-com:office:word" xmlns:w="http://schemas.openxmlformats.org/wordprocessingml/2006/main" xmlns:w14="http://schemas.microsoft.com/office/word/2010/wordml" xmlns:w15="http://schemas.microsoft.com/office/word/2012/wordml" xmlns:wpg="http://schemas.microsoft.com/office/word/2010/wordprocessingGroup" xmlns:wpi="http://schemas.microsoft.com/office/word/2010/wordprocessingInk" xmlns:wne="http://schemas.microsoft.com/office/word/2006/wordml" xmlns:wps="http://schemas.microsoft.com/office/word/2010/wordprocessingShape" mc:Ignorable="w14 w15 wp14">
+  <w:p>
+    <w:pPr>
+      <w:pStyle w:val="Footer"/>
+    </w:pPr>
     <w:r>
-      <w:t>Revised by Brian Bird Winter 2017</w:t>
+      <w:t xml:space="preserve">Revised by Brian Bird </w:t>
     </w:r>
+    <w:r>
+      <w:t>Fall</w:t>
+    </w:r>
+    <w:bookmarkStart w:id="0" w:name="_GoBack"/>
+    <w:bookmarkEnd w:id="0"/>
+    <w:r>
+      <w:t xml:space="preserve"> 2017</w:t>
+    </w:r>
+  </w:p>
+</w:ftr>
+</file>
+
+<file path=word/footer3.xml><?xml version="1.0" encoding="utf-8"?>
+<w:ftr xmlns:wpc="http://schemas.microsoft.com/office/word/2010/wordprocessingCanvas" xmlns:mo="http://schemas.microsoft.com/office/mac/office/2008/main" xmlns:mc="http://schemas.openxmlformats.org/markup-compatibility/2006" xmlns:mv="urn:schemas-microsoft-com:mac:vml" xmlns:o="urn:schemas-microsoft-com:office:office" xmlns:r="http://schemas.openxmlformats.org/officeDocument/2006/relationships" xmlns:m="http://schemas.openxmlformats.org/officeDocument/2006/math" xmlns:v="urn:schemas-microsoft-com:vml" xmlns:wp14="http://schemas.microsoft.com/office/word/2010/wordprocessingDrawing" xmlns:wp="http://schemas.openxmlformats.org/drawingml/2006/wordprocessingDrawing" xmlns:w10="urn:schemas-microsoft-com:office:word" xmlns:w="http://schemas.openxmlformats.org/wordprocessingml/2006/main" xmlns:w14="http://schemas.microsoft.com/office/word/2010/wordml" xmlns:w15="http://schemas.microsoft.com/office/word/2012/wordml" xmlns:wpg="http://schemas.microsoft.com/office/word/2010/wordprocessingGroup" xmlns:wpi="http://schemas.microsoft.com/office/word/2010/wordprocessingInk" xmlns:wne="http://schemas.microsoft.com/office/word/2006/wordml" xmlns:wps="http://schemas.microsoft.com/office/word/2010/wordprocessingShape" mc:Ignorable="w14 w15 wp14">
+  <w:p>
+    <w:pPr>
+      <w:pStyle w:val="Footer"/>
+    </w:pPr>
   </w:p>
 </w:ftr>
 </file>
@@ -545,6 +664,16 @@
 </file>
 
 <file path=word/header1.xml><?xml version="1.0" encoding="utf-8"?>
+<w:hdr xmlns:wpc="http://schemas.microsoft.com/office/word/2010/wordprocessingCanvas" xmlns:mo="http://schemas.microsoft.com/office/mac/office/2008/main" xmlns:mc="http://schemas.openxmlformats.org/markup-compatibility/2006" xmlns:mv="urn:schemas-microsoft-com:mac:vml" xmlns:o="urn:schemas-microsoft-com:office:office" xmlns:r="http://schemas.openxmlformats.org/officeDocument/2006/relationships" xmlns:m="http://schemas.openxmlformats.org/officeDocument/2006/math" xmlns:v="urn:schemas-microsoft-com:vml" xmlns:wp14="http://schemas.microsoft.com/office/word/2010/wordprocessingDrawing" xmlns:wp="http://schemas.openxmlformats.org/drawingml/2006/wordprocessingDrawing" xmlns:w10="urn:schemas-microsoft-com:office:word" xmlns:w="http://schemas.openxmlformats.org/wordprocessingml/2006/main" xmlns:w14="http://schemas.microsoft.com/office/word/2010/wordml" xmlns:w15="http://schemas.microsoft.com/office/word/2012/wordml" xmlns:wpg="http://schemas.microsoft.com/office/word/2010/wordprocessingGroup" xmlns:wpi="http://schemas.microsoft.com/office/word/2010/wordprocessingInk" xmlns:wne="http://schemas.microsoft.com/office/word/2006/wordml" xmlns:wps="http://schemas.microsoft.com/office/word/2010/wordprocessingShape" mc:Ignorable="w14 w15 wp14">
+  <w:p>
+    <w:pPr>
+      <w:pStyle w:val="Header"/>
+    </w:pPr>
+  </w:p>
+</w:hdr>
+</file>
+
+<file path=word/header2.xml><?xml version="1.0" encoding="utf-8"?>
 <w:hdr xmlns:wpc="http://schemas.microsoft.com/office/word/2010/wordprocessingCanvas" xmlns:mo="http://schemas.microsoft.com/office/mac/office/2008/main" xmlns:mc="http://schemas.openxmlformats.org/markup-compatibility/2006" xmlns:mv="urn:schemas-microsoft-com:mac:vml" xmlns:o="urn:schemas-microsoft-com:office:office" xmlns:r="http://schemas.openxmlformats.org/officeDocument/2006/relationships" xmlns:m="http://schemas.openxmlformats.org/officeDocument/2006/math" xmlns:v="urn:schemas-microsoft-com:vml" xmlns:wp14="http://schemas.microsoft.com/office/word/2010/wordprocessingDrawing" xmlns:wp="http://schemas.openxmlformats.org/drawingml/2006/wordprocessingDrawing" xmlns:w10="urn:schemas-microsoft-com:office:word" xmlns:w="http://schemas.openxmlformats.org/wordprocessingml/2006/main" xmlns:w14="http://schemas.microsoft.com/office/word/2010/wordml" xmlns:w15="http://schemas.microsoft.com/office/word/2012/wordml" xmlns:wpg="http://schemas.microsoft.com/office/word/2010/wordprocessingGroup" xmlns:wpi="http://schemas.microsoft.com/office/word/2010/wordprocessingInk" xmlns:wne="http://schemas.microsoft.com/office/word/2006/wordml" xmlns:wps="http://schemas.microsoft.com/office/word/2010/wordprocessingShape" mc:Ignorable="w14 w15 wp14">
   <w:p>
     <w:pPr>
@@ -561,6 +690,16 @@
     <w:r>
       <w:t>Term Project</w:t>
     </w:r>
+  </w:p>
+</w:hdr>
+</file>
+
+<file path=word/header3.xml><?xml version="1.0" encoding="utf-8"?>
+<w:hdr xmlns:wpc="http://schemas.microsoft.com/office/word/2010/wordprocessingCanvas" xmlns:mo="http://schemas.microsoft.com/office/mac/office/2008/main" xmlns:mc="http://schemas.openxmlformats.org/markup-compatibility/2006" xmlns:mv="urn:schemas-microsoft-com:mac:vml" xmlns:o="urn:schemas-microsoft-com:office:office" xmlns:r="http://schemas.openxmlformats.org/officeDocument/2006/relationships" xmlns:m="http://schemas.openxmlformats.org/officeDocument/2006/math" xmlns:v="urn:schemas-microsoft-com:vml" xmlns:wp14="http://schemas.microsoft.com/office/word/2010/wordprocessingDrawing" xmlns:wp="http://schemas.openxmlformats.org/drawingml/2006/wordprocessingDrawing" xmlns:w10="urn:schemas-microsoft-com:office:word" xmlns:w="http://schemas.openxmlformats.org/wordprocessingml/2006/main" xmlns:w14="http://schemas.microsoft.com/office/word/2010/wordml" xmlns:w15="http://schemas.microsoft.com/office/word/2012/wordml" xmlns:wpg="http://schemas.microsoft.com/office/word/2010/wordprocessingGroup" xmlns:wpi="http://schemas.microsoft.com/office/word/2010/wordprocessingInk" xmlns:wne="http://schemas.microsoft.com/office/word/2006/wordml" xmlns:wps="http://schemas.microsoft.com/office/word/2010/wordprocessingShape" mc:Ignorable="w14 w15 wp14">
+  <w:p>
+    <w:pPr>
+      <w:pStyle w:val="Header"/>
+    </w:pPr>
   </w:p>
 </w:hdr>
 </file>
@@ -1208,6 +1347,17 @@
       <w:szCs w:val="20"/>
     </w:rPr>
   </w:style>
+  <w:style w:type="character" w:styleId="Hyperlink">
+    <w:name w:val="Hyperlink"/>
+    <w:basedOn w:val="DefaultParagraphFont"/>
+    <w:uiPriority w:val="99"/>
+    <w:unhideWhenUsed/>
+    <w:rsid w:val="00C80877"/>
+    <w:rPr>
+      <w:color w:val="0000FF" w:themeColor="hyperlink"/>
+      <w:u w:val="single"/>
+    </w:rPr>
+  </w:style>
 </w:styles>
 </file>
 

</xml_diff>